<commit_message>
Foi feito a atualização apenas na tavela avaliação close #42
</commit_message>
<xml_diff>
--- a/Requisitos/DD-HouseHub.docx
+++ b/Requisitos/DD-HouseHub.docx
@@ -29,7 +29,6 @@
         </w:rPr>
         <w:t xml:space="preserve">: </w:t>
       </w:r>
-      <w:proofErr w:type="spellStart"/>
       <w:r>
         <w:rPr>
           <w:b/>
@@ -38,7 +37,6 @@
         </w:rPr>
         <w:t>HouseHub</w:t>
       </w:r>
-      <w:proofErr w:type="spellEnd"/>
     </w:p>
     <w:p>
       <w:pPr>
@@ -377,14 +375,12 @@
                 <w:sz w:val="28"/>
               </w:rPr>
             </w:pPr>
-            <w:proofErr w:type="spellStart"/>
             <w:r>
               <w:rPr>
                 <w:sz w:val="28"/>
               </w:rPr>
               <w:t>Observacoes</w:t>
             </w:r>
-            <w:proofErr w:type="spellEnd"/>
           </w:p>
         </w:tc>
         <w:tc>
@@ -484,14 +480,12 @@
                 <w:sz w:val="28"/>
               </w:rPr>
             </w:pPr>
-            <w:proofErr w:type="spellStart"/>
             <w:r>
               <w:rPr>
                 <w:sz w:val="28"/>
               </w:rPr>
               <w:t>Imovel</w:t>
             </w:r>
-            <w:proofErr w:type="spellEnd"/>
           </w:p>
         </w:tc>
         <w:tc>
@@ -504,14 +498,12 @@
                 <w:sz w:val="28"/>
               </w:rPr>
             </w:pPr>
-            <w:proofErr w:type="spellStart"/>
             <w:r>
               <w:rPr>
                 <w:sz w:val="28"/>
               </w:rPr>
               <w:t>Imovel</w:t>
             </w:r>
-            <w:proofErr w:type="spellEnd"/>
           </w:p>
         </w:tc>
         <w:tc>
@@ -599,14 +591,12 @@
                 <w:sz w:val="28"/>
               </w:rPr>
             </w:pPr>
-            <w:proofErr w:type="spellStart"/>
             <w:r>
               <w:rPr>
                 <w:sz w:val="28"/>
               </w:rPr>
               <w:t>DataCriacao</w:t>
             </w:r>
-            <w:proofErr w:type="spellEnd"/>
           </w:p>
         </w:tc>
         <w:tc>
@@ -619,14 +609,12 @@
                 <w:sz w:val="28"/>
               </w:rPr>
             </w:pPr>
-            <w:proofErr w:type="spellStart"/>
             <w:r>
               <w:rPr>
                 <w:sz w:val="28"/>
               </w:rPr>
               <w:t>DataHora</w:t>
             </w:r>
-            <w:proofErr w:type="spellEnd"/>
           </w:p>
         </w:tc>
         <w:tc>
@@ -714,7 +702,6 @@
                 <w:sz w:val="28"/>
               </w:rPr>
             </w:pPr>
-            <w:proofErr w:type="spellStart"/>
             <w:r>
               <w:rPr>
                 <w:sz w:val="28"/>
@@ -733,7 +720,6 @@
               </w:rPr>
               <w:t>Visita</w:t>
             </w:r>
-            <w:proofErr w:type="spellEnd"/>
           </w:p>
         </w:tc>
         <w:tc>
@@ -746,7 +732,6 @@
                 <w:sz w:val="28"/>
               </w:rPr>
             </w:pPr>
-            <w:proofErr w:type="spellStart"/>
             <w:r>
               <w:rPr>
                 <w:sz w:val="28"/>
@@ -759,7 +744,6 @@
               </w:rPr>
               <w:t>aHora</w:t>
             </w:r>
-            <w:proofErr w:type="spellEnd"/>
           </w:p>
         </w:tc>
         <w:tc>
@@ -1206,7 +1190,7 @@
               <w:rPr>
                 <w:sz w:val="28"/>
               </w:rPr>
-              <w:t>Inteiro</w:t>
+              <w:t>Tinyint</w:t>
             </w:r>
           </w:p>
         </w:tc>
@@ -1312,7 +1296,7 @@
               <w:rPr>
                 <w:sz w:val="28"/>
               </w:rPr>
-              <w:t>Inteiro</w:t>
+              <w:t>Tinyint</w:t>
             </w:r>
           </w:p>
         </w:tc>
@@ -1627,14 +1611,12 @@
                 <w:sz w:val="28"/>
               </w:rPr>
             </w:pPr>
-            <w:proofErr w:type="spellStart"/>
             <w:r>
               <w:rPr>
                 <w:sz w:val="28"/>
               </w:rPr>
               <w:t>Condominio</w:t>
             </w:r>
-            <w:proofErr w:type="spellEnd"/>
           </w:p>
         </w:tc>
         <w:tc>
@@ -1741,14 +1723,12 @@
                 <w:sz w:val="28"/>
               </w:rPr>
             </w:pPr>
-            <w:proofErr w:type="spellStart"/>
             <w:r>
               <w:rPr>
                 <w:sz w:val="28"/>
               </w:rPr>
               <w:t>preçoAluguel</w:t>
             </w:r>
-            <w:proofErr w:type="spellEnd"/>
           </w:p>
         </w:tc>
         <w:tc>
@@ -1849,14 +1829,12 @@
                 <w:sz w:val="28"/>
               </w:rPr>
             </w:pPr>
-            <w:proofErr w:type="spellStart"/>
             <w:r>
               <w:rPr>
                 <w:sz w:val="28"/>
               </w:rPr>
               <w:t>preçoVenda</w:t>
             </w:r>
-            <w:proofErr w:type="spellEnd"/>
           </w:p>
         </w:tc>
         <w:tc>
@@ -1957,7 +1935,6 @@
                 <w:sz w:val="28"/>
               </w:rPr>
             </w:pPr>
-            <w:proofErr w:type="spellStart"/>
             <w:r>
               <w:rPr>
                 <w:sz w:val="28"/>
@@ -1970,7 +1947,6 @@
               </w:rPr>
               <w:t>tu</w:t>
             </w:r>
-            <w:proofErr w:type="spellEnd"/>
           </w:p>
         </w:tc>
         <w:tc>
@@ -2089,14 +2065,12 @@
                 <w:sz w:val="28"/>
               </w:rPr>
             </w:pPr>
-            <w:proofErr w:type="spellStart"/>
             <w:r>
               <w:rPr>
                 <w:sz w:val="28"/>
               </w:rPr>
               <w:t>StatusImovel</w:t>
             </w:r>
-            <w:proofErr w:type="spellEnd"/>
           </w:p>
         </w:tc>
         <w:tc>
@@ -2179,14 +2153,12 @@
                 <w:sz w:val="28"/>
               </w:rPr>
             </w:pPr>
-            <w:proofErr w:type="spellStart"/>
             <w:r>
               <w:rPr>
                 <w:sz w:val="28"/>
               </w:rPr>
               <w:t>preçoCondominio</w:t>
             </w:r>
-            <w:proofErr w:type="spellEnd"/>
           </w:p>
         </w:tc>
         <w:tc>
@@ -2287,14 +2259,12 @@
                 <w:sz w:val="28"/>
               </w:rPr>
             </w:pPr>
-            <w:proofErr w:type="spellStart"/>
             <w:r>
               <w:rPr>
                 <w:sz w:val="28"/>
               </w:rPr>
               <w:t>PodeAnimal</w:t>
             </w:r>
-            <w:proofErr w:type="spellEnd"/>
           </w:p>
         </w:tc>
         <w:tc>
@@ -2508,14 +2478,12 @@
                 <w:sz w:val="28"/>
               </w:rPr>
             </w:pPr>
-            <w:proofErr w:type="spellStart"/>
             <w:r>
               <w:rPr>
                 <w:sz w:val="28"/>
               </w:rPr>
               <w:t>StatusImovel</w:t>
             </w:r>
-            <w:proofErr w:type="spellEnd"/>
           </w:p>
         </w:tc>
         <w:tc>
@@ -2645,14 +2613,12 @@
                 <w:sz w:val="28"/>
               </w:rPr>
             </w:pPr>
-            <w:proofErr w:type="spellStart"/>
             <w:r>
               <w:rPr>
                 <w:sz w:val="28"/>
               </w:rPr>
               <w:t>Descricao</w:t>
             </w:r>
-            <w:proofErr w:type="spellEnd"/>
           </w:p>
         </w:tc>
         <w:tc>
@@ -3023,14 +2989,12 @@
                 <w:sz w:val="28"/>
               </w:rPr>
             </w:pPr>
-            <w:proofErr w:type="spellStart"/>
             <w:r>
               <w:rPr>
                 <w:sz w:val="28"/>
               </w:rPr>
               <w:t>Cpf</w:t>
             </w:r>
-            <w:proofErr w:type="spellEnd"/>
           </w:p>
         </w:tc>
         <w:tc>
@@ -3142,14 +3106,12 @@
                 <w:sz w:val="28"/>
               </w:rPr>
             </w:pPr>
-            <w:proofErr w:type="spellStart"/>
             <w:r>
               <w:rPr>
                 <w:sz w:val="28"/>
               </w:rPr>
               <w:t>DataNascimento</w:t>
             </w:r>
-            <w:proofErr w:type="spellEnd"/>
           </w:p>
         </w:tc>
         <w:tc>
@@ -3249,14 +3211,12 @@
                 <w:sz w:val="28"/>
               </w:rPr>
             </w:pPr>
-            <w:proofErr w:type="spellStart"/>
             <w:r>
               <w:rPr>
                 <w:sz w:val="28"/>
               </w:rPr>
               <w:t>AvaliacaoCredito</w:t>
             </w:r>
-            <w:proofErr w:type="spellEnd"/>
           </w:p>
         </w:tc>
         <w:tc>
@@ -3269,14 +3229,12 @@
                 <w:sz w:val="28"/>
               </w:rPr>
             </w:pPr>
-            <w:proofErr w:type="spellStart"/>
             <w:r>
               <w:rPr>
                 <w:sz w:val="28"/>
               </w:rPr>
               <w:t>AvaliacaoCredito</w:t>
             </w:r>
-            <w:proofErr w:type="spellEnd"/>
           </w:p>
         </w:tc>
         <w:tc>
@@ -3469,14 +3427,12 @@
                 <w:sz w:val="28"/>
               </w:rPr>
             </w:pPr>
-            <w:proofErr w:type="spellStart"/>
             <w:r>
               <w:rPr>
                 <w:sz w:val="28"/>
               </w:rPr>
               <w:t>email</w:t>
             </w:r>
-            <w:proofErr w:type="spellEnd"/>
           </w:p>
         </w:tc>
         <w:tc>
@@ -3817,14 +3773,12 @@
                 <w:sz w:val="28"/>
               </w:rPr>
             </w:pPr>
-            <w:proofErr w:type="spellStart"/>
             <w:r>
               <w:rPr>
                 <w:sz w:val="28"/>
               </w:rPr>
               <w:t>Cpf</w:t>
             </w:r>
-            <w:proofErr w:type="spellEnd"/>
           </w:p>
         </w:tc>
         <w:tc>
@@ -3942,14 +3896,12 @@
                 <w:sz w:val="28"/>
               </w:rPr>
             </w:pPr>
-            <w:proofErr w:type="spellStart"/>
             <w:r>
               <w:rPr>
                 <w:sz w:val="28"/>
               </w:rPr>
               <w:t>DataNascimento</w:t>
             </w:r>
-            <w:proofErr w:type="spellEnd"/>
           </w:p>
         </w:tc>
         <w:tc>
@@ -4160,14 +4112,12 @@
                 <w:sz w:val="28"/>
               </w:rPr>
             </w:pPr>
-            <w:proofErr w:type="spellStart"/>
             <w:r>
               <w:rPr>
                 <w:sz w:val="28"/>
               </w:rPr>
               <w:t>email</w:t>
             </w:r>
-            <w:proofErr w:type="spellEnd"/>
           </w:p>
         </w:tc>
         <w:tc>
@@ -4396,14 +4346,12 @@
                 <w:sz w:val="28"/>
               </w:rPr>
             </w:pPr>
-            <w:proofErr w:type="spellStart"/>
             <w:r>
               <w:rPr>
                 <w:sz w:val="28"/>
               </w:rPr>
               <w:t>Locacao</w:t>
             </w:r>
-            <w:proofErr w:type="spellEnd"/>
           </w:p>
         </w:tc>
         <w:tc>
@@ -4416,14 +4364,12 @@
                 <w:sz w:val="28"/>
               </w:rPr>
             </w:pPr>
-            <w:proofErr w:type="spellStart"/>
             <w:r>
               <w:rPr>
                 <w:sz w:val="28"/>
               </w:rPr>
               <w:t>Locacao</w:t>
             </w:r>
-            <w:proofErr w:type="spellEnd"/>
           </w:p>
         </w:tc>
         <w:tc>
@@ -4622,14 +4568,12 @@
                 <w:sz w:val="28"/>
               </w:rPr>
             </w:pPr>
-            <w:proofErr w:type="spellStart"/>
             <w:r>
               <w:rPr>
                 <w:sz w:val="28"/>
               </w:rPr>
               <w:t>dataDePagamento</w:t>
             </w:r>
-            <w:proofErr w:type="spellEnd"/>
           </w:p>
         </w:tc>
         <w:tc>
@@ -4735,14 +4679,12 @@
                 <w:sz w:val="28"/>
               </w:rPr>
             </w:pPr>
-            <w:proofErr w:type="spellStart"/>
             <w:r>
               <w:rPr>
                 <w:sz w:val="28"/>
               </w:rPr>
               <w:t>FormaDePagamento</w:t>
             </w:r>
-            <w:proofErr w:type="spellEnd"/>
           </w:p>
         </w:tc>
         <w:tc>
@@ -4828,35 +4770,7 @@
               <w:rPr>
                 <w:sz w:val="28"/>
               </w:rPr>
-              <w:t xml:space="preserve">Crédito, Débito, </w:t>
-            </w:r>
-            <w:proofErr w:type="spellStart"/>
-            <w:r>
-              <w:rPr>
-                <w:sz w:val="28"/>
-              </w:rPr>
-              <w:t>Pix</w:t>
-            </w:r>
-            <w:proofErr w:type="spellEnd"/>
-            <w:r>
-              <w:rPr>
-                <w:sz w:val="28"/>
-              </w:rPr>
-              <w:t xml:space="preserve">, Dinheiro, Carteira Digital, Boleto, </w:t>
-            </w:r>
-            <w:proofErr w:type="spellStart"/>
-            <w:r>
-              <w:rPr>
-                <w:sz w:val="28"/>
-              </w:rPr>
-              <w:t>Crypto</w:t>
-            </w:r>
-            <w:proofErr w:type="spellEnd"/>
-            <w:r>
-              <w:rPr>
-                <w:sz w:val="28"/>
-              </w:rPr>
-              <w:t xml:space="preserve"> Wallet</w:t>
+              <w:t>Crédito, Débito, Pix, Dinheiro, Carteira Digital, Boleto, Crypto Wallet</w:t>
             </w:r>
           </w:p>
         </w:tc>
@@ -4888,14 +4802,12 @@
                 <w:sz w:val="28"/>
               </w:rPr>
             </w:pPr>
-            <w:proofErr w:type="spellStart"/>
             <w:r>
               <w:rPr>
                 <w:sz w:val="28"/>
               </w:rPr>
               <w:t>PagamentoManual</w:t>
             </w:r>
-            <w:proofErr w:type="spellEnd"/>
           </w:p>
         </w:tc>
         <w:tc>
@@ -4983,7 +4895,6 @@
                 <w:sz w:val="28"/>
               </w:rPr>
             </w:pPr>
-            <w:proofErr w:type="spellStart"/>
             <w:r>
               <w:rPr>
                 <w:sz w:val="28"/>
@@ -4996,7 +4907,6 @@
               </w:rPr>
               <w:t>cao</w:t>
             </w:r>
-            <w:proofErr w:type="spellEnd"/>
           </w:p>
         </w:tc>
         <w:tc>
@@ -5144,14 +5054,12 @@
                 <w:sz w:val="28"/>
               </w:rPr>
             </w:pPr>
-            <w:proofErr w:type="spellStart"/>
             <w:r>
               <w:rPr>
                 <w:sz w:val="28"/>
               </w:rPr>
               <w:t>Imovel</w:t>
             </w:r>
-            <w:proofErr w:type="spellEnd"/>
           </w:p>
         </w:tc>
         <w:tc>
@@ -5239,7 +5147,6 @@
                 <w:sz w:val="28"/>
               </w:rPr>
             </w:pPr>
-            <w:proofErr w:type="spellStart"/>
             <w:r>
               <w:rPr>
                 <w:sz w:val="28"/>
@@ -5252,7 +5159,6 @@
               </w:rPr>
               <w:t>Contrato</w:t>
             </w:r>
-            <w:proofErr w:type="spellEnd"/>
           </w:p>
         </w:tc>
         <w:tc>
@@ -5358,14 +5264,12 @@
                 <w:sz w:val="28"/>
               </w:rPr>
             </w:pPr>
-            <w:proofErr w:type="spellStart"/>
             <w:r>
               <w:rPr>
                 <w:sz w:val="28"/>
               </w:rPr>
               <w:t>DataVencimento</w:t>
             </w:r>
-            <w:proofErr w:type="spellEnd"/>
           </w:p>
         </w:tc>
         <w:tc>
@@ -5471,14 +5375,12 @@
                 <w:sz w:val="28"/>
               </w:rPr>
             </w:pPr>
-            <w:proofErr w:type="spellStart"/>
             <w:r>
               <w:rPr>
                 <w:sz w:val="28"/>
               </w:rPr>
               <w:t>DataInício</w:t>
             </w:r>
-            <w:proofErr w:type="spellEnd"/>
           </w:p>
         </w:tc>
         <w:tc>
@@ -5584,14 +5486,12 @@
                 <w:sz w:val="28"/>
               </w:rPr>
             </w:pPr>
-            <w:proofErr w:type="spellStart"/>
             <w:r>
               <w:rPr>
                 <w:sz w:val="28"/>
               </w:rPr>
               <w:t>DataFim</w:t>
             </w:r>
-            <w:proofErr w:type="spellEnd"/>
           </w:p>
         </w:tc>
         <w:tc>
@@ -5937,14 +5837,12 @@
                 <w:sz w:val="28"/>
               </w:rPr>
             </w:pPr>
-            <w:proofErr w:type="spellStart"/>
             <w:r>
               <w:rPr>
                 <w:sz w:val="28"/>
               </w:rPr>
               <w:t>int</w:t>
             </w:r>
-            <w:proofErr w:type="spellEnd"/>
           </w:p>
         </w:tc>
         <w:tc>
@@ -6038,14 +5936,12 @@
                 <w:sz w:val="28"/>
               </w:rPr>
             </w:pPr>
-            <w:proofErr w:type="spellStart"/>
             <w:r>
               <w:rPr>
                 <w:sz w:val="28"/>
               </w:rPr>
               <w:t>Locacao</w:t>
             </w:r>
-            <w:proofErr w:type="spellEnd"/>
           </w:p>
         </w:tc>
         <w:tc>
@@ -6058,14 +5954,12 @@
                 <w:sz w:val="28"/>
               </w:rPr>
             </w:pPr>
-            <w:proofErr w:type="spellStart"/>
             <w:r>
               <w:rPr>
                 <w:sz w:val="28"/>
               </w:rPr>
               <w:t>Locacao</w:t>
             </w:r>
-            <w:proofErr w:type="spellEnd"/>
           </w:p>
         </w:tc>
         <w:tc>
@@ -6165,14 +6059,12 @@
                 <w:sz w:val="28"/>
               </w:rPr>
             </w:pPr>
-            <w:proofErr w:type="spellStart"/>
             <w:r>
               <w:rPr>
                 <w:sz w:val="28"/>
               </w:rPr>
               <w:t>descricao</w:t>
             </w:r>
-            <w:proofErr w:type="spellEnd"/>
           </w:p>
         </w:tc>
         <w:tc>
@@ -6185,14 +6077,12 @@
                 <w:sz w:val="28"/>
               </w:rPr>
             </w:pPr>
-            <w:proofErr w:type="spellStart"/>
             <w:r>
               <w:rPr>
                 <w:sz w:val="28"/>
               </w:rPr>
               <w:t>text</w:t>
             </w:r>
-            <w:proofErr w:type="spellEnd"/>
           </w:p>
         </w:tc>
         <w:tc>
@@ -6379,14 +6269,12 @@
                 <w:sz w:val="28"/>
               </w:rPr>
             </w:pPr>
-            <w:proofErr w:type="spellStart"/>
             <w:r>
               <w:rPr>
                 <w:sz w:val="28"/>
               </w:rPr>
               <w:t>EnviarAlguem</w:t>
             </w:r>
-            <w:proofErr w:type="spellEnd"/>
           </w:p>
         </w:tc>
         <w:tc>
@@ -6486,14 +6374,12 @@
                 <w:sz w:val="28"/>
               </w:rPr>
             </w:pPr>
-            <w:proofErr w:type="spellStart"/>
             <w:r>
               <w:rPr>
                 <w:sz w:val="28"/>
               </w:rPr>
               <w:t>respostaproprietario</w:t>
             </w:r>
-            <w:proofErr w:type="spellEnd"/>
           </w:p>
         </w:tc>
         <w:tc>
@@ -6506,14 +6392,12 @@
                 <w:sz w:val="28"/>
               </w:rPr>
             </w:pPr>
-            <w:proofErr w:type="spellStart"/>
             <w:r>
               <w:rPr>
                 <w:sz w:val="28"/>
               </w:rPr>
               <w:t>text</w:t>
             </w:r>
-            <w:proofErr w:type="spellEnd"/>
           </w:p>
         </w:tc>
         <w:tc>
@@ -6835,14 +6719,12 @@
                 <w:sz w:val="28"/>
               </w:rPr>
             </w:pPr>
-            <w:proofErr w:type="spellStart"/>
             <w:r>
               <w:rPr>
                 <w:sz w:val="28"/>
               </w:rPr>
               <w:t>Avaliacao</w:t>
             </w:r>
-            <w:proofErr w:type="spellEnd"/>
           </w:p>
         </w:tc>
         <w:tc>
@@ -6966,14 +6848,12 @@
                 <w:sz w:val="28"/>
               </w:rPr>
             </w:pPr>
-            <w:proofErr w:type="spellStart"/>
             <w:r>
               <w:rPr>
                 <w:sz w:val="28"/>
               </w:rPr>
               <w:t>ValorAprovado</w:t>
             </w:r>
-            <w:proofErr w:type="spellEnd"/>
           </w:p>
         </w:tc>
         <w:tc>
@@ -7079,14 +6959,12 @@
                 <w:sz w:val="28"/>
               </w:rPr>
             </w:pPr>
-            <w:proofErr w:type="spellStart"/>
-            <w:r>
-              <w:rPr>
-                <w:sz w:val="28"/>
-              </w:rPr>
-              <w:t>LinkDocumentacao</w:t>
-            </w:r>
-            <w:proofErr w:type="spellEnd"/>
+            <w:r>
+              <w:rPr>
+                <w:sz w:val="28"/>
+              </w:rPr>
+              <w:t>Documento</w:t>
+            </w:r>
           </w:p>
         </w:tc>
         <w:tc>
@@ -7122,7 +7000,13 @@
               <w:rPr>
                 <w:sz w:val="28"/>
               </w:rPr>
-              <w:t>50</w:t>
+              <w:t>4</w:t>
+            </w:r>
+            <w:r>
+              <w:rPr>
+                <w:sz w:val="28"/>
+              </w:rPr>
+              <w:t>0</w:t>
             </w:r>
           </w:p>
         </w:tc>
@@ -7198,14 +7082,12 @@
                 <w:sz w:val="28"/>
               </w:rPr>
             </w:pPr>
-            <w:proofErr w:type="spellStart"/>
             <w:r>
               <w:rPr>
                 <w:sz w:val="28"/>
               </w:rPr>
               <w:t>RendaMensal</w:t>
             </w:r>
-            <w:proofErr w:type="spellEnd"/>
           </w:p>
         </w:tc>
         <w:tc>
@@ -7311,14 +7193,12 @@
                 <w:sz w:val="28"/>
               </w:rPr>
             </w:pPr>
-            <w:proofErr w:type="spellStart"/>
             <w:r>
               <w:rPr>
                 <w:sz w:val="28"/>
               </w:rPr>
               <w:t>numDependentes</w:t>
             </w:r>
-            <w:proofErr w:type="spellEnd"/>
           </w:p>
         </w:tc>
         <w:tc>
@@ -7335,7 +7215,7 @@
               <w:rPr>
                 <w:sz w:val="28"/>
               </w:rPr>
-              <w:t>decimal</w:t>
+              <w:t>smallint</w:t>
             </w:r>
           </w:p>
         </w:tc>
@@ -7428,7 +7308,7 @@
               <w:rPr>
                 <w:sz w:val="28"/>
               </w:rPr>
-              <w:t>Aprovado</w:t>
+              <w:t>Status</w:t>
             </w:r>
           </w:p>
         </w:tc>
@@ -7446,7 +7326,7 @@
               <w:rPr>
                 <w:sz w:val="28"/>
               </w:rPr>
-              <w:t>Booleano</w:t>
+              <w:t>ENUM</w:t>
             </w:r>
           </w:p>
         </w:tc>
@@ -7505,6 +7385,12 @@
                 <w:sz w:val="28"/>
               </w:rPr>
             </w:pPr>
+            <w:r>
+              <w:rPr>
+                <w:sz w:val="28"/>
+              </w:rPr>
+              <w:t>Solicitado,Aprovado,Análise,Reprovado</w:t>
+            </w:r>
           </w:p>
         </w:tc>
       </w:tr>
@@ -7556,7 +7442,7 @@
               <w:rPr>
                 <w:sz w:val="28"/>
               </w:rPr>
-              <w:t>Inteiro</w:t>
+              <w:t>smallint</w:t>
             </w:r>
           </w:p>
         </w:tc>

</xml_diff>

<commit_message>
Implementação do caso de uso Buscar Imovel e correção das alterações nos documentos respectivos
</commit_message>
<xml_diff>
--- a/Requisitos/DD-HouseHub.docx
+++ b/Requisitos/DD-HouseHub.docx
@@ -21,7 +21,6 @@
         </w:rPr>
         <w:t xml:space="preserve">DD: </w:t>
       </w:r>
-      <w:proofErr w:type="spellStart"/>
       <w:r>
         <w:rPr>
           <w:b/>
@@ -30,7 +29,6 @@
         </w:rPr>
         <w:t>HouseHub</w:t>
       </w:r>
-      <w:proofErr w:type="spellEnd"/>
     </w:p>
     <w:p>
       <w:pPr>
@@ -416,7 +414,6 @@
                 <w:szCs w:val="28"/>
               </w:rPr>
             </w:pPr>
-            <w:proofErr w:type="spellStart"/>
             <w:r>
               <w:rPr>
                 <w:sz w:val="28"/>
@@ -424,7 +421,6 @@
               </w:rPr>
               <w:t>Observacoes</w:t>
             </w:r>
-            <w:proofErr w:type="spellEnd"/>
           </w:p>
         </w:tc>
         <w:tc>
@@ -549,7 +545,6 @@
                 <w:szCs w:val="28"/>
               </w:rPr>
             </w:pPr>
-            <w:proofErr w:type="spellStart"/>
             <w:r>
               <w:rPr>
                 <w:sz w:val="28"/>
@@ -557,7 +552,6 @@
               </w:rPr>
               <w:t>DataCriacao</w:t>
             </w:r>
-            <w:proofErr w:type="spellEnd"/>
           </w:p>
         </w:tc>
         <w:tc>
@@ -682,7 +676,6 @@
                 <w:szCs w:val="28"/>
               </w:rPr>
             </w:pPr>
-            <w:proofErr w:type="spellStart"/>
             <w:r>
               <w:rPr>
                 <w:sz w:val="28"/>
@@ -690,7 +683,6 @@
               </w:rPr>
               <w:t>DataVisita</w:t>
             </w:r>
-            <w:proofErr w:type="spellEnd"/>
           </w:p>
         </w:tc>
         <w:tc>
@@ -966,7 +958,6 @@
                 <w:szCs w:val="28"/>
               </w:rPr>
             </w:pPr>
-            <w:proofErr w:type="spellStart"/>
             <w:r>
               <w:rPr>
                 <w:sz w:val="28"/>
@@ -974,7 +965,6 @@
               </w:rPr>
               <w:t>Avaliacao</w:t>
             </w:r>
-            <w:proofErr w:type="spellEnd"/>
           </w:p>
         </w:tc>
         <w:tc>
@@ -1116,7 +1106,6 @@
                 <w:szCs w:val="28"/>
               </w:rPr>
             </w:pPr>
-            <w:proofErr w:type="spellStart"/>
             <w:r>
               <w:rPr>
                 <w:sz w:val="28"/>
@@ -1124,7 +1113,6 @@
               </w:rPr>
               <w:t>Cpf</w:t>
             </w:r>
-            <w:proofErr w:type="spellEnd"/>
           </w:p>
         </w:tc>
         <w:tc>
@@ -1246,7 +1234,6 @@
                 <w:szCs w:val="28"/>
               </w:rPr>
             </w:pPr>
-            <w:proofErr w:type="spellStart"/>
             <w:r>
               <w:rPr>
                 <w:sz w:val="28"/>
@@ -1254,7 +1241,6 @@
               </w:rPr>
               <w:t>DataNascimento</w:t>
             </w:r>
-            <w:proofErr w:type="spellEnd"/>
           </w:p>
         </w:tc>
         <w:tc>
@@ -1490,7 +1476,6 @@
                 <w:szCs w:val="28"/>
               </w:rPr>
             </w:pPr>
-            <w:proofErr w:type="spellStart"/>
             <w:r>
               <w:rPr>
                 <w:sz w:val="28"/>
@@ -1498,7 +1483,6 @@
               </w:rPr>
               <w:t>Email</w:t>
             </w:r>
-            <w:proofErr w:type="spellEnd"/>
           </w:p>
         </w:tc>
         <w:tc>
@@ -2483,7 +2467,6 @@
                 <w:szCs w:val="28"/>
               </w:rPr>
             </w:pPr>
-            <w:proofErr w:type="spellStart"/>
             <w:r>
               <w:rPr>
                 <w:sz w:val="28"/>
@@ -2491,7 +2474,6 @@
               </w:rPr>
               <w:t>Imovel</w:t>
             </w:r>
-            <w:proofErr w:type="spellEnd"/>
           </w:p>
         </w:tc>
         <w:tc>
@@ -2505,7 +2487,6 @@
                 <w:szCs w:val="28"/>
               </w:rPr>
             </w:pPr>
-            <w:proofErr w:type="spellStart"/>
             <w:r>
               <w:rPr>
                 <w:sz w:val="28"/>
@@ -2513,7 +2494,6 @@
               </w:rPr>
               <w:t>PodeAnimal</w:t>
             </w:r>
-            <w:proofErr w:type="spellEnd"/>
           </w:p>
         </w:tc>
         <w:tc>
@@ -3650,6 +3630,138 @@
         </w:tc>
       </w:tr>
       <w:tr>
+        <w:trPr>
+          <w:trHeight w:val="96"/>
+        </w:trPr>
+        <w:tc>
+          <w:tcPr>
+            <w:tcW w:w="1808" w:type="dxa"/>
+            <w:tcBorders>
+              <w:top w:val="single" w:sz="4" w:space="0" w:color="FFFFFF"/>
+            </w:tcBorders>
+            <w:vAlign w:val="center"/>
+          </w:tcPr>
+          <w:p>
+            <w:pPr>
+              <w:rPr>
+                <w:sz w:val="28"/>
+                <w:szCs w:val="28"/>
+              </w:rPr>
+            </w:pPr>
+          </w:p>
+        </w:tc>
+        <w:tc>
+          <w:tcPr>
+            <w:tcW w:w="1985" w:type="dxa"/>
+          </w:tcPr>
+          <w:p>
+            <w:pPr>
+              <w:rPr>
+                <w:sz w:val="28"/>
+                <w:szCs w:val="28"/>
+              </w:rPr>
+            </w:pPr>
+            <w:r>
+              <w:rPr>
+                <w:sz w:val="28"/>
+                <w:szCs w:val="28"/>
+              </w:rPr>
+              <w:t>Modalidade</w:t>
+            </w:r>
+          </w:p>
+        </w:tc>
+        <w:tc>
+          <w:tcPr>
+            <w:tcW w:w="1984" w:type="dxa"/>
+          </w:tcPr>
+          <w:p>
+            <w:pPr>
+              <w:rPr>
+                <w:sz w:val="28"/>
+                <w:szCs w:val="28"/>
+              </w:rPr>
+            </w:pPr>
+            <w:r>
+              <w:rPr>
+                <w:sz w:val="28"/>
+                <w:szCs w:val="28"/>
+              </w:rPr>
+              <w:t>ENUM</w:t>
+            </w:r>
+          </w:p>
+        </w:tc>
+        <w:tc>
+          <w:tcPr>
+            <w:tcW w:w="1418" w:type="dxa"/>
+          </w:tcPr>
+          <w:p>
+            <w:pPr>
+              <w:jc w:val="center"/>
+              <w:rPr>
+                <w:sz w:val="28"/>
+                <w:szCs w:val="28"/>
+              </w:rPr>
+            </w:pPr>
+          </w:p>
+        </w:tc>
+        <w:tc>
+          <w:tcPr>
+            <w:tcW w:w="992" w:type="dxa"/>
+          </w:tcPr>
+          <w:p>
+            <w:pPr>
+              <w:jc w:val="center"/>
+              <w:rPr>
+                <w:sz w:val="28"/>
+                <w:szCs w:val="28"/>
+              </w:rPr>
+            </w:pPr>
+          </w:p>
+        </w:tc>
+        <w:tc>
+          <w:tcPr>
+            <w:tcW w:w="838" w:type="dxa"/>
+          </w:tcPr>
+          <w:p>
+            <w:pPr>
+              <w:jc w:val="center"/>
+              <w:rPr>
+                <w:sz w:val="28"/>
+                <w:szCs w:val="28"/>
+              </w:rPr>
+            </w:pPr>
+            <w:r>
+              <w:rPr>
+                <w:sz w:val="28"/>
+                <w:szCs w:val="28"/>
+              </w:rPr>
+              <w:t>*</w:t>
+            </w:r>
+          </w:p>
+        </w:tc>
+        <w:tc>
+          <w:tcPr>
+            <w:tcW w:w="1371" w:type="dxa"/>
+          </w:tcPr>
+          <w:p>
+            <w:pPr>
+              <w:rPr>
+                <w:sz w:val="28"/>
+                <w:szCs w:val="28"/>
+                <w:u w:val="single"/>
+              </w:rPr>
+            </w:pPr>
+            <w:r>
+              <w:rPr>
+                <w:sz w:val="28"/>
+                <w:szCs w:val="28"/>
+              </w:rPr>
+              <w:t>Aluguel Venda Ambos</w:t>
+            </w:r>
+          </w:p>
+        </w:tc>
+      </w:tr>
+      <w:tr>
         <w:tc>
           <w:tcPr>
             <w:tcW w:w="1808" w:type="dxa"/>
@@ -3941,7 +4053,6 @@
                 <w:szCs w:val="28"/>
               </w:rPr>
             </w:pPr>
-            <w:proofErr w:type="spellStart"/>
             <w:r>
               <w:rPr>
                 <w:sz w:val="28"/>
@@ -3949,7 +4060,6 @@
               </w:rPr>
               <w:t>Cpf</w:t>
             </w:r>
-            <w:proofErr w:type="spellEnd"/>
           </w:p>
         </w:tc>
         <w:tc>
@@ -4071,7 +4181,6 @@
                 <w:szCs w:val="28"/>
               </w:rPr>
             </w:pPr>
-            <w:proofErr w:type="spellStart"/>
             <w:r>
               <w:rPr>
                 <w:sz w:val="28"/>
@@ -4079,7 +4188,6 @@
               </w:rPr>
               <w:t>DataNascimento</w:t>
             </w:r>
-            <w:proofErr w:type="spellEnd"/>
           </w:p>
         </w:tc>
         <w:tc>
@@ -4315,7 +4423,6 @@
                 <w:szCs w:val="28"/>
               </w:rPr>
             </w:pPr>
-            <w:proofErr w:type="spellStart"/>
             <w:r>
               <w:rPr>
                 <w:sz w:val="28"/>
@@ -4323,7 +4430,6 @@
               </w:rPr>
               <w:t>Email</w:t>
             </w:r>
-            <w:proofErr w:type="spellEnd"/>
           </w:p>
         </w:tc>
         <w:tc>
@@ -5307,7 +5413,6 @@
                 <w:szCs w:val="28"/>
               </w:rPr>
             </w:pPr>
-            <w:proofErr w:type="spellStart"/>
             <w:r>
               <w:rPr>
                 <w:sz w:val="28"/>
@@ -5315,7 +5420,6 @@
               </w:rPr>
               <w:t>Locacao</w:t>
             </w:r>
-            <w:proofErr w:type="spellEnd"/>
           </w:p>
         </w:tc>
         <w:tc>
@@ -5457,7 +5561,6 @@
                 <w:szCs w:val="28"/>
               </w:rPr>
             </w:pPr>
-            <w:proofErr w:type="spellStart"/>
             <w:r>
               <w:rPr>
                 <w:sz w:val="28"/>
@@ -5465,7 +5568,6 @@
               </w:rPr>
               <w:t>DataContrato</w:t>
             </w:r>
-            <w:proofErr w:type="spellEnd"/>
           </w:p>
         </w:tc>
         <w:tc>
@@ -5580,7 +5682,6 @@
                 <w:szCs w:val="28"/>
               </w:rPr>
             </w:pPr>
-            <w:proofErr w:type="spellStart"/>
             <w:r>
               <w:rPr>
                 <w:sz w:val="28"/>
@@ -5588,7 +5689,6 @@
               </w:rPr>
               <w:t>DataVencimento</w:t>
             </w:r>
-            <w:proofErr w:type="spellEnd"/>
           </w:p>
         </w:tc>
         <w:tc>
@@ -5703,7 +5803,6 @@
                 <w:szCs w:val="28"/>
               </w:rPr>
             </w:pPr>
-            <w:proofErr w:type="spellStart"/>
             <w:r>
               <w:rPr>
                 <w:sz w:val="28"/>
@@ -5711,7 +5810,6 @@
               </w:rPr>
               <w:t>DataInício</w:t>
             </w:r>
-            <w:proofErr w:type="spellEnd"/>
           </w:p>
         </w:tc>
         <w:tc>
@@ -5826,7 +5924,6 @@
                 <w:szCs w:val="28"/>
               </w:rPr>
             </w:pPr>
-            <w:proofErr w:type="spellStart"/>
             <w:r>
               <w:rPr>
                 <w:sz w:val="28"/>
@@ -5834,7 +5931,6 @@
               </w:rPr>
               <w:t>DataFim</w:t>
             </w:r>
-            <w:proofErr w:type="spellEnd"/>
           </w:p>
         </w:tc>
         <w:tc>
@@ -6341,7 +6437,6 @@
                 <w:szCs w:val="28"/>
               </w:rPr>
             </w:pPr>
-            <w:proofErr w:type="spellStart"/>
             <w:r>
               <w:rPr>
                 <w:sz w:val="28"/>
@@ -6349,7 +6444,6 @@
               </w:rPr>
               <w:t>DataPagamento</w:t>
             </w:r>
-            <w:proofErr w:type="spellEnd"/>
           </w:p>
         </w:tc>
         <w:tc>
@@ -6464,7 +6558,6 @@
                 <w:szCs w:val="28"/>
               </w:rPr>
             </w:pPr>
-            <w:proofErr w:type="spellStart"/>
             <w:r>
               <w:rPr>
                 <w:sz w:val="28"/>
@@ -6472,7 +6565,6 @@
               </w:rPr>
               <w:t>FormaPagamento</w:t>
             </w:r>
-            <w:proofErr w:type="spellEnd"/>
           </w:p>
         </w:tc>
         <w:tc>
@@ -6615,7 +6707,6 @@
                 <w:szCs w:val="28"/>
               </w:rPr>
             </w:pPr>
-            <w:proofErr w:type="spellStart"/>
             <w:r>
               <w:rPr>
                 <w:sz w:val="28"/>
@@ -6623,7 +6714,6 @@
               </w:rPr>
               <w:t>Pix</w:t>
             </w:r>
-            <w:proofErr w:type="spellEnd"/>
           </w:p>
         </w:tc>
       </w:tr>
@@ -6656,7 +6746,6 @@
                 <w:szCs w:val="28"/>
               </w:rPr>
             </w:pPr>
-            <w:proofErr w:type="spellStart"/>
             <w:r>
               <w:rPr>
                 <w:sz w:val="28"/>
@@ -6664,7 +6753,6 @@
               </w:rPr>
               <w:t>PagamentoManual</w:t>
             </w:r>
-            <w:proofErr w:type="spellEnd"/>
           </w:p>
         </w:tc>
         <w:tc>
@@ -6779,7 +6867,6 @@
                 <w:szCs w:val="28"/>
               </w:rPr>
             </w:pPr>
-            <w:proofErr w:type="spellStart"/>
             <w:r>
               <w:rPr>
                 <w:sz w:val="28"/>
@@ -6787,7 +6874,6 @@
               </w:rPr>
               <w:t>IdLocacao</w:t>
             </w:r>
-            <w:proofErr w:type="spellEnd"/>
           </w:p>
         </w:tc>
         <w:tc>
@@ -7063,7 +7149,6 @@
                 <w:szCs w:val="28"/>
               </w:rPr>
             </w:pPr>
-            <w:proofErr w:type="spellStart"/>
             <w:r>
               <w:rPr>
                 <w:sz w:val="28"/>
@@ -7071,7 +7156,6 @@
               </w:rPr>
               <w:t>DataVencimento</w:t>
             </w:r>
-            <w:proofErr w:type="spellEnd"/>
           </w:p>
         </w:tc>
         <w:tc>
@@ -7180,7 +7264,6 @@
                 <w:szCs w:val="28"/>
               </w:rPr>
             </w:pPr>
-            <w:proofErr w:type="spellStart"/>
             <w:r>
               <w:rPr>
                 <w:sz w:val="28"/>
@@ -7188,7 +7271,6 @@
               </w:rPr>
               <w:t>SolicitarReparo</w:t>
             </w:r>
-            <w:proofErr w:type="spellEnd"/>
           </w:p>
         </w:tc>
         <w:tc>
@@ -7330,7 +7412,6 @@
                 <w:szCs w:val="28"/>
               </w:rPr>
             </w:pPr>
-            <w:proofErr w:type="spellStart"/>
             <w:r>
               <w:rPr>
                 <w:sz w:val="28"/>
@@ -7338,7 +7419,6 @@
               </w:rPr>
               <w:t>Descricao</w:t>
             </w:r>
-            <w:proofErr w:type="spellEnd"/>
           </w:p>
         </w:tc>
         <w:tc>
@@ -7581,7 +7661,6 @@
                 <w:szCs w:val="28"/>
               </w:rPr>
             </w:pPr>
-            <w:proofErr w:type="spellStart"/>
             <w:r>
               <w:rPr>
                 <w:sz w:val="28"/>
@@ -7589,7 +7668,6 @@
               </w:rPr>
               <w:t>EnviarAlguem</w:t>
             </w:r>
-            <w:proofErr w:type="spellEnd"/>
           </w:p>
         </w:tc>
         <w:tc>
@@ -7707,7 +7785,6 @@
                 <w:szCs w:val="28"/>
               </w:rPr>
             </w:pPr>
-            <w:proofErr w:type="spellStart"/>
             <w:r>
               <w:rPr>
                 <w:sz w:val="28"/>
@@ -7715,7 +7792,6 @@
               </w:rPr>
               <w:t>RespostaProprietario</w:t>
             </w:r>
-            <w:proofErr w:type="spellEnd"/>
           </w:p>
         </w:tc>
         <w:tc>
@@ -9008,9 +9084,7 @@
       <w:tblStyleRowBandSize w:val="1"/>
       <w:tblStyleColBandSize w:val="1"/>
       <w:tblCellMar>
-        <w:top w:w="0" w:type="dxa"/>
         <w:left w:w="108" w:type="dxa"/>
-        <w:bottom w:w="0" w:type="dxa"/>
         <w:right w:w="108" w:type="dxa"/>
       </w:tblCellMar>
     </w:tblPr>

</xml_diff>